<commit_message>
user manual+ ui diagram
</commit_message>
<xml_diff>
--- a/Proposal/Draft 2.docx
+++ b/Proposal/Draft 2.docx
@@ -1,6 +1,6 @@
 
 <file path=word/document.xml><?xml version="1.0" encoding="utf-8"?>
-<w:document xmlns:wpc="http://schemas.microsoft.com/office/word/2010/wordprocessingCanvas" xmlns:mo="http://schemas.microsoft.com/office/mac/office/2008/main" xmlns:mc="http://schemas.openxmlformats.org/markup-compatibility/2006" xmlns:mv="urn:schemas-microsoft-com:mac:vml" xmlns:o="urn:schemas-microsoft-com:office:office" xmlns:r="http://schemas.openxmlformats.org/officeDocument/2006/relationships" xmlns:m="http://schemas.openxmlformats.org/officeDocument/2006/math" xmlns:v="urn:schemas-microsoft-com:vml" xmlns:wp14="http://schemas.microsoft.com/office/word/2010/wordprocessingDrawing" xmlns:wp="http://schemas.openxmlformats.org/drawingml/2006/wordprocessingDrawing" xmlns:w10="urn:schemas-microsoft-com:office:word" xmlns:w="http://schemas.openxmlformats.org/wordprocessingml/2006/main" xmlns:w14="http://schemas.microsoft.com/office/word/2010/wordml" xmlns:w15="http://schemas.microsoft.com/office/word/2012/wordml" xmlns:wpg="http://schemas.microsoft.com/office/word/2010/wordprocessingGroup" xmlns:wpi="http://schemas.microsoft.com/office/word/2010/wordprocessingInk" xmlns:wne="http://schemas.microsoft.com/office/word/2006/wordml" xmlns:wps="http://schemas.microsoft.com/office/word/2010/wordprocessingShape" mc:Ignorable="w14 w15 wp14">
+<w:document xmlns:wpc="http://schemas.microsoft.com/office/word/2010/wordprocessingCanvas" xmlns:cx="http://schemas.microsoft.com/office/drawing/2014/chartex" xmlns:cx1="http://schemas.microsoft.com/office/drawing/2015/9/8/chartex" xmlns:cx2="http://schemas.microsoft.com/office/drawing/2015/10/21/chartex" xmlns:cx3="http://schemas.microsoft.com/office/drawing/2016/5/9/chartex" xmlns:cx4="http://schemas.microsoft.com/office/drawing/2016/5/10/chartex" xmlns:cx5="http://schemas.microsoft.com/office/drawing/2016/5/11/chartex" xmlns:mc="http://schemas.openxmlformats.org/markup-compatibility/2006" xmlns:o="urn:schemas-microsoft-com:office:office" xmlns:r="http://schemas.openxmlformats.org/officeDocument/2006/relationships" xmlns:m="http://schemas.openxmlformats.org/officeDocument/2006/math" xmlns:v="urn:schemas-microsoft-com:vml" xmlns:wp14="http://schemas.microsoft.com/office/word/2010/wordprocessingDrawing" xmlns:wp="http://schemas.openxmlformats.org/drawingml/2006/wordprocessingDrawing" xmlns:w10="urn:schemas-microsoft-com:office:word" xmlns:w="http://schemas.openxmlformats.org/wordprocessingml/2006/main" xmlns:w14="http://schemas.microsoft.com/office/word/2010/wordml" xmlns:w15="http://schemas.microsoft.com/office/word/2012/wordml" xmlns:w16se="http://schemas.microsoft.com/office/word/2015/wordml/symex" xmlns:wpg="http://schemas.microsoft.com/office/word/2010/wordprocessingGroup" xmlns:wpi="http://schemas.microsoft.com/office/word/2010/wordprocessingInk" xmlns:wne="http://schemas.microsoft.com/office/word/2006/wordml" xmlns:wps="http://schemas.microsoft.com/office/word/2010/wordprocessingShape" mc:Ignorable="w14 w15 w16se wp14">
   <w:background w:color="FFFFFF"/>
   <w:body>
     <w:p>
@@ -10,18 +10,8 @@
           <w:sz w:val="24"/>
           <w:szCs w:val="24"/>
         </w:rPr>
-        <w:t xml:space="preserve">Proposal - </w:t>
+        <w:t>Proposal - Foodex</w:t>
       </w:r>
-      <w:proofErr w:type="spellStart"/>
-      <w:r>
-        <w:rPr>
-          <w:rFonts w:ascii="Times New Roman" w:eastAsia="Times New Roman" w:hAnsi="Times New Roman" w:cs="Times New Roman"/>
-          <w:sz w:val="24"/>
-          <w:szCs w:val="24"/>
-        </w:rPr>
-        <w:t>Foodex</w:t>
-      </w:r>
-      <w:proofErr w:type="spellEnd"/>
     </w:p>
     <w:p>
       <w:r>
@@ -2068,6 +2058,11 @@
             <w:r>
               <w:t xml:space="preserve"> </w:t>
             </w:r>
+            <w:r>
+              <w:t>N</w:t>
+            </w:r>
+            <w:bookmarkStart w:id="0" w:name="_GoBack"/>
+            <w:bookmarkEnd w:id="0"/>
           </w:p>
           <w:p>
             <w:pPr>
@@ -2126,8 +2121,6 @@
             <w:pPr>
               <w:pStyle w:val="ListParagraph"/>
             </w:pPr>
-            <w:bookmarkStart w:id="0" w:name="_GoBack"/>
-            <w:bookmarkEnd w:id="0"/>
           </w:p>
           <w:p>
             <w:pPr>
@@ -2739,25 +2732,7 @@
                 <w:sz w:val="24"/>
                 <w:szCs w:val="24"/>
               </w:rPr>
-              <w:t xml:space="preserve">By picking recipes tab, dishes will be displayed based on food items on the top of the list. Clicking on a certain recipe will open up another link.  Users can launch the application after purchasing grocery to input the food items. There are many </w:t>
-            </w:r>
-            <w:proofErr w:type="gramStart"/>
-            <w:r>
-              <w:rPr>
-                <w:rFonts w:ascii="Times New Roman" w:eastAsia="Times New Roman" w:hAnsi="Times New Roman" w:cs="Times New Roman"/>
-                <w:sz w:val="24"/>
-                <w:szCs w:val="24"/>
-              </w:rPr>
-              <w:t>method</w:t>
-            </w:r>
-            <w:proofErr w:type="gramEnd"/>
-            <w:r>
-              <w:rPr>
-                <w:rFonts w:ascii="Times New Roman" w:eastAsia="Times New Roman" w:hAnsi="Times New Roman" w:cs="Times New Roman"/>
-                <w:sz w:val="24"/>
-                <w:szCs w:val="24"/>
-              </w:rPr>
-              <w:t xml:space="preserve"> for inputting the items: OCR, speech, or search menus.</w:t>
+              <w:t>By picking recipes tab, dishes will be displayed based on food items on the top of the list. Clicking on a certain recipe will open up another link.  Users can launch the application after purchasing grocery to input the food items. There are many method for inputting the items: OCR, speech, or search menus.</w:t>
             </w:r>
           </w:p>
           <w:p>
@@ -2803,25 +2778,7 @@
                 <w:sz w:val="24"/>
                 <w:szCs w:val="24"/>
               </w:rPr>
-              <w:t xml:space="preserve">The app will also come with push notification to remind users when grocery is running low from 3 to </w:t>
-            </w:r>
-            <w:proofErr w:type="gramStart"/>
-            <w:r>
-              <w:rPr>
-                <w:rFonts w:ascii="Times New Roman" w:eastAsia="Times New Roman" w:hAnsi="Times New Roman" w:cs="Times New Roman"/>
-                <w:sz w:val="24"/>
-                <w:szCs w:val="24"/>
-              </w:rPr>
-              <w:t>1 day</w:t>
-            </w:r>
-            <w:proofErr w:type="gramEnd"/>
-            <w:r>
-              <w:rPr>
-                <w:rFonts w:ascii="Times New Roman" w:eastAsia="Times New Roman" w:hAnsi="Times New Roman" w:cs="Times New Roman"/>
-                <w:sz w:val="24"/>
-                <w:szCs w:val="24"/>
-              </w:rPr>
-              <w:t xml:space="preserve"> supply, depend on customized setting.</w:t>
+              <w:t>The app will also come with push notification to remind users when grocery is running low from 3 to 1 day supply, depend on customized setting.</w:t>
             </w:r>
           </w:p>
           <w:p>
@@ -3333,8 +3290,8 @@
 </file>
 
 <file path=word/numbering.xml><?xml version="1.0" encoding="utf-8"?>
-<w:numbering xmlns:wpc="http://schemas.microsoft.com/office/word/2010/wordprocessingCanvas" xmlns:mo="http://schemas.microsoft.com/office/mac/office/2008/main" xmlns:mc="http://schemas.openxmlformats.org/markup-compatibility/2006" xmlns:mv="urn:schemas-microsoft-com:mac:vml" xmlns:o="urn:schemas-microsoft-com:office:office" xmlns:r="http://schemas.openxmlformats.org/officeDocument/2006/relationships" xmlns:m="http://schemas.openxmlformats.org/officeDocument/2006/math" xmlns:v="urn:schemas-microsoft-com:vml" xmlns:wp14="http://schemas.microsoft.com/office/word/2010/wordprocessingDrawing" xmlns:wp="http://schemas.openxmlformats.org/drawingml/2006/wordprocessingDrawing" xmlns:w10="urn:schemas-microsoft-com:office:word" xmlns:w="http://schemas.openxmlformats.org/wordprocessingml/2006/main" xmlns:w14="http://schemas.microsoft.com/office/word/2010/wordml" xmlns:w15="http://schemas.microsoft.com/office/word/2012/wordml" xmlns:wpg="http://schemas.microsoft.com/office/word/2010/wordprocessingGroup" xmlns:wpi="http://schemas.microsoft.com/office/word/2010/wordprocessingInk" xmlns:wne="http://schemas.microsoft.com/office/word/2006/wordml" xmlns:wps="http://schemas.microsoft.com/office/word/2010/wordprocessingShape" mc:Ignorable="w14 w15 wp14">
-  <w:abstractNum w:abstractNumId="0">
+<w:numbering xmlns:wpc="http://schemas.microsoft.com/office/word/2010/wordprocessingCanvas" xmlns:cx="http://schemas.microsoft.com/office/drawing/2014/chartex" xmlns:cx1="http://schemas.microsoft.com/office/drawing/2015/9/8/chartex" xmlns:cx2="http://schemas.microsoft.com/office/drawing/2015/10/21/chartex" xmlns:cx3="http://schemas.microsoft.com/office/drawing/2016/5/9/chartex" xmlns:cx4="http://schemas.microsoft.com/office/drawing/2016/5/10/chartex" xmlns:cx5="http://schemas.microsoft.com/office/drawing/2016/5/11/chartex" xmlns:mc="http://schemas.openxmlformats.org/markup-compatibility/2006" xmlns:o="urn:schemas-microsoft-com:office:office" xmlns:r="http://schemas.openxmlformats.org/officeDocument/2006/relationships" xmlns:m="http://schemas.openxmlformats.org/officeDocument/2006/math" xmlns:v="urn:schemas-microsoft-com:vml" xmlns:wp14="http://schemas.microsoft.com/office/word/2010/wordprocessingDrawing" xmlns:wp="http://schemas.openxmlformats.org/drawingml/2006/wordprocessingDrawing" xmlns:w10="urn:schemas-microsoft-com:office:word" xmlns:w="http://schemas.openxmlformats.org/wordprocessingml/2006/main" xmlns:w14="http://schemas.microsoft.com/office/word/2010/wordml" xmlns:w15="http://schemas.microsoft.com/office/word/2012/wordml" xmlns:w16se="http://schemas.microsoft.com/office/word/2015/wordml/symex" xmlns:wpg="http://schemas.microsoft.com/office/word/2010/wordprocessingGroup" xmlns:wpi="http://schemas.microsoft.com/office/word/2010/wordprocessingInk" xmlns:wne="http://schemas.microsoft.com/office/word/2006/wordml" xmlns:wps="http://schemas.microsoft.com/office/word/2010/wordprocessingShape" mc:Ignorable="w14 w15 w16se wp14">
+  <w:abstractNum w:abstractNumId="0" w15:restartNumberingAfterBreak="0">
     <w:nsid w:val="0FAB56B6"/>
     <w:multiLevelType w:val="multilevel"/>
     <w:tmpl w:val="BD7CCA4E"/>
@@ -3447,7 +3404,7 @@
       </w:rPr>
     </w:lvl>
   </w:abstractNum>
-  <w:abstractNum w:abstractNumId="1">
+  <w:abstractNum w:abstractNumId="1" w15:restartNumberingAfterBreak="0">
     <w:nsid w:val="27DB3AF8"/>
     <w:multiLevelType w:val="hybridMultilevel"/>
     <w:tmpl w:val="5CBADEAE"/>
@@ -3560,7 +3517,7 @@
       </w:rPr>
     </w:lvl>
   </w:abstractNum>
-  <w:abstractNum w:abstractNumId="2">
+  <w:abstractNum w:abstractNumId="2" w15:restartNumberingAfterBreak="0">
     <w:nsid w:val="32216B6E"/>
     <w:multiLevelType w:val="multilevel"/>
     <w:tmpl w:val="5C02189A"/>
@@ -3673,7 +3630,7 @@
       </w:rPr>
     </w:lvl>
   </w:abstractNum>
-  <w:abstractNum w:abstractNumId="3">
+  <w:abstractNum w:abstractNumId="3" w15:restartNumberingAfterBreak="0">
     <w:nsid w:val="36E22FD5"/>
     <w:multiLevelType w:val="hybridMultilevel"/>
     <w:tmpl w:val="7CE4C196"/>
@@ -3786,7 +3743,7 @@
       </w:rPr>
     </w:lvl>
   </w:abstractNum>
-  <w:abstractNum w:abstractNumId="4">
+  <w:abstractNum w:abstractNumId="4" w15:restartNumberingAfterBreak="0">
     <w:nsid w:val="3EC9586F"/>
     <w:multiLevelType w:val="multilevel"/>
     <w:tmpl w:val="D07494F4"/>
@@ -3899,7 +3856,7 @@
       </w:rPr>
     </w:lvl>
   </w:abstractNum>
-  <w:abstractNum w:abstractNumId="5">
+  <w:abstractNum w:abstractNumId="5" w15:restartNumberingAfterBreak="0">
     <w:nsid w:val="598635DA"/>
     <w:multiLevelType w:val="multilevel"/>
     <w:tmpl w:val="3342BF5A"/>
@@ -4012,7 +3969,7 @@
       </w:rPr>
     </w:lvl>
   </w:abstractNum>
-  <w:abstractNum w:abstractNumId="6">
+  <w:abstractNum w:abstractNumId="6" w15:restartNumberingAfterBreak="0">
     <w:nsid w:val="5CD47D87"/>
     <w:multiLevelType w:val="multilevel"/>
     <w:tmpl w:val="E8B270E4"/>
@@ -4125,7 +4082,7 @@
       </w:rPr>
     </w:lvl>
   </w:abstractNum>
-  <w:abstractNum w:abstractNumId="7">
+  <w:abstractNum w:abstractNumId="7" w15:restartNumberingAfterBreak="0">
     <w:nsid w:val="7B763F17"/>
     <w:multiLevelType w:val="multilevel"/>
     <w:tmpl w:val="0EBC990A"/>
@@ -4266,7 +4223,7 @@
 </file>
 
 <file path=word/styles.xml><?xml version="1.0" encoding="utf-8"?>
-<w:styles xmlns:mc="http://schemas.openxmlformats.org/markup-compatibility/2006" xmlns:r="http://schemas.openxmlformats.org/officeDocument/2006/relationships" xmlns:w="http://schemas.openxmlformats.org/wordprocessingml/2006/main" xmlns:w14="http://schemas.microsoft.com/office/word/2010/wordml" xmlns:w15="http://schemas.microsoft.com/office/word/2012/wordml" mc:Ignorable="w14 w15">
+<w:styles xmlns:mc="http://schemas.openxmlformats.org/markup-compatibility/2006" xmlns:r="http://schemas.openxmlformats.org/officeDocument/2006/relationships" xmlns:w="http://schemas.openxmlformats.org/wordprocessingml/2006/main" xmlns:w14="http://schemas.microsoft.com/office/word/2010/wordml" xmlns:w15="http://schemas.microsoft.com/office/word/2012/wordml" xmlns:w16se="http://schemas.microsoft.com/office/word/2015/wordml/symex" mc:Ignorable="w14 w15 w16se">
   <w:docDefaults>
     <w:rPrDefault>
       <w:rPr>
@@ -4283,7 +4240,7 @@
       </w:pPr>
     </w:pPrDefault>
   </w:docDefaults>
-  <w:latentStyles w:defLockedState="0" w:defUIPriority="99" w:defSemiHidden="0" w:defUnhideWhenUsed="0" w:defQFormat="0" w:count="380">
+  <w:latentStyles w:defLockedState="0" w:defUIPriority="99" w:defSemiHidden="0" w:defUnhideWhenUsed="0" w:defQFormat="0" w:count="374">
     <w:lsdException w:name="Normal" w:uiPriority="0" w:qFormat="1"/>
     <w:lsdException w:name="heading 1" w:uiPriority="9" w:qFormat="1"/>
     <w:lsdException w:name="heading 2" w:semiHidden="1" w:uiPriority="9" w:unhideWhenUsed="1" w:qFormat="1"/>
@@ -4819,13 +4776,6 @@
     <w:tblPr>
       <w:tblStyleRowBandSize w:val="1"/>
       <w:tblStyleColBandSize w:val="1"/>
-      <w:tblInd w:w="0" w:type="dxa"/>
-      <w:tblCellMar>
-        <w:top w:w="0" w:type="dxa"/>
-        <w:left w:w="108" w:type="dxa"/>
-        <w:bottom w:w="0" w:type="dxa"/>
-        <w:right w:w="108" w:type="dxa"/>
-      </w:tblCellMar>
     </w:tblPr>
   </w:style>
   <w:style w:type="table" w:customStyle="1" w:styleId="a0">
@@ -4833,13 +4783,6 @@
     <w:tblPr>
       <w:tblStyleRowBandSize w:val="1"/>
       <w:tblStyleColBandSize w:val="1"/>
-      <w:tblInd w:w="0" w:type="dxa"/>
-      <w:tblCellMar>
-        <w:top w:w="0" w:type="dxa"/>
-        <w:left w:w="108" w:type="dxa"/>
-        <w:bottom w:w="0" w:type="dxa"/>
-        <w:right w:w="108" w:type="dxa"/>
-      </w:tblCellMar>
     </w:tblPr>
   </w:style>
   <w:style w:type="table" w:customStyle="1" w:styleId="a1">
@@ -4847,13 +4790,6 @@
     <w:tblPr>
       <w:tblStyleRowBandSize w:val="1"/>
       <w:tblStyleColBandSize w:val="1"/>
-      <w:tblInd w:w="0" w:type="dxa"/>
-      <w:tblCellMar>
-        <w:top w:w="0" w:type="dxa"/>
-        <w:left w:w="108" w:type="dxa"/>
-        <w:bottom w:w="0" w:type="dxa"/>
-        <w:right w:w="108" w:type="dxa"/>
-      </w:tblCellMar>
     </w:tblPr>
   </w:style>
   <w:style w:type="table" w:customStyle="1" w:styleId="a2">
@@ -4861,13 +4797,6 @@
     <w:tblPr>
       <w:tblStyleRowBandSize w:val="1"/>
       <w:tblStyleColBandSize w:val="1"/>
-      <w:tblInd w:w="0" w:type="dxa"/>
-      <w:tblCellMar>
-        <w:top w:w="0" w:type="dxa"/>
-        <w:left w:w="108" w:type="dxa"/>
-        <w:bottom w:w="0" w:type="dxa"/>
-        <w:right w:w="108" w:type="dxa"/>
-      </w:tblCellMar>
     </w:tblPr>
   </w:style>
   <w:style w:type="table" w:customStyle="1" w:styleId="a3">
@@ -4875,13 +4804,6 @@
     <w:tblPr>
       <w:tblStyleRowBandSize w:val="1"/>
       <w:tblStyleColBandSize w:val="1"/>
-      <w:tblInd w:w="0" w:type="dxa"/>
-      <w:tblCellMar>
-        <w:top w:w="0" w:type="dxa"/>
-        <w:left w:w="108" w:type="dxa"/>
-        <w:bottom w:w="0" w:type="dxa"/>
-        <w:right w:w="108" w:type="dxa"/>
-      </w:tblCellMar>
     </w:tblPr>
   </w:style>
   <w:style w:type="table" w:customStyle="1" w:styleId="a4">
@@ -4889,13 +4811,6 @@
     <w:tblPr>
       <w:tblStyleRowBandSize w:val="1"/>
       <w:tblStyleColBandSize w:val="1"/>
-      <w:tblInd w:w="0" w:type="dxa"/>
-      <w:tblCellMar>
-        <w:top w:w="0" w:type="dxa"/>
-        <w:left w:w="108" w:type="dxa"/>
-        <w:bottom w:w="0" w:type="dxa"/>
-        <w:right w:w="108" w:type="dxa"/>
-      </w:tblCellMar>
     </w:tblPr>
   </w:style>
   <w:style w:type="table" w:customStyle="1" w:styleId="a5">
@@ -4903,13 +4818,6 @@
     <w:tblPr>
       <w:tblStyleRowBandSize w:val="1"/>
       <w:tblStyleColBandSize w:val="1"/>
-      <w:tblInd w:w="0" w:type="dxa"/>
-      <w:tblCellMar>
-        <w:top w:w="0" w:type="dxa"/>
-        <w:left w:w="108" w:type="dxa"/>
-        <w:bottom w:w="0" w:type="dxa"/>
-        <w:right w:w="108" w:type="dxa"/>
-      </w:tblCellMar>
     </w:tblPr>
   </w:style>
   <w:style w:type="table" w:customStyle="1" w:styleId="a6">
@@ -4917,13 +4825,6 @@
     <w:tblPr>
       <w:tblStyleRowBandSize w:val="1"/>
       <w:tblStyleColBandSize w:val="1"/>
-      <w:tblInd w:w="0" w:type="dxa"/>
-      <w:tblCellMar>
-        <w:top w:w="0" w:type="dxa"/>
-        <w:left w:w="108" w:type="dxa"/>
-        <w:bottom w:w="0" w:type="dxa"/>
-        <w:right w:w="108" w:type="dxa"/>
-      </w:tblCellMar>
     </w:tblPr>
   </w:style>
   <w:style w:type="table" w:customStyle="1" w:styleId="a7">
@@ -4931,13 +4832,6 @@
     <w:tblPr>
       <w:tblStyleRowBandSize w:val="1"/>
       <w:tblStyleColBandSize w:val="1"/>
-      <w:tblInd w:w="0" w:type="dxa"/>
-      <w:tblCellMar>
-        <w:top w:w="0" w:type="dxa"/>
-        <w:left w:w="108" w:type="dxa"/>
-        <w:bottom w:w="0" w:type="dxa"/>
-        <w:right w:w="108" w:type="dxa"/>
-      </w:tblCellMar>
     </w:tblPr>
   </w:style>
   <w:style w:type="paragraph" w:styleId="ListParagraph">
@@ -4960,7 +4854,6 @@
       <w:spacing w:line="240" w:lineRule="auto"/>
     </w:pPr>
     <w:tblPr>
-      <w:tblInd w:w="0" w:type="dxa"/>
       <w:tblBorders>
         <w:top w:val="single" w:sz="4" w:space="0" w:color="auto"/>
         <w:left w:val="single" w:sz="4" w:space="0" w:color="auto"/>
@@ -4969,12 +4862,6 @@
         <w:insideH w:val="single" w:sz="4" w:space="0" w:color="auto"/>
         <w:insideV w:val="single" w:sz="4" w:space="0" w:color="auto"/>
       </w:tblBorders>
-      <w:tblCellMar>
-        <w:top w:w="0" w:type="dxa"/>
-        <w:left w:w="108" w:type="dxa"/>
-        <w:bottom w:w="0" w:type="dxa"/>
-        <w:right w:w="108" w:type="dxa"/>
-      </w:tblCellMar>
     </w:tblPr>
   </w:style>
   <w:style w:type="paragraph" w:styleId="NormalWeb">

</xml_diff>